<commit_message>
Add file for NIR
</commit_message>
<xml_diff>
--- a/Магистратура/1 курс 2 семестр/Практика НИР/Report/Report.docx
+++ b/Магистратура/1 курс 2 семестр/Практика НИР/Report/Report.docx
@@ -496,7 +496,7 @@
       <w:sdtContent>
         <w:p>
           <w:pPr>
-            <w:pStyle w:val="a9"/>
+            <w:pStyle w:val="TOCHeading"/>
             <w:spacing w:line="360" w:lineRule="auto"/>
             <w:rPr>
               <w:rFonts w:ascii="Times New Roman" w:hAnsi="Times New Roman" w:cs="Times New Roman"/>
@@ -518,7 +518,7 @@
         </w:p>
         <w:p>
           <w:pPr>
-            <w:pStyle w:val="11"/>
+            <w:pStyle w:val="TOC1"/>
             <w:tabs>
               <w:tab w:val="right" w:leader="dot" w:pos="9345"/>
             </w:tabs>
@@ -554,7 +554,7 @@
           <w:hyperlink w:anchor="_Toc42824137" w:history="1">
             <w:r>
               <w:rPr>
-                <w:rStyle w:val="aa"/>
+                <w:rStyle w:val="Hyperlink"/>
                 <w:noProof/>
                 <w:sz w:val="28"/>
                 <w:szCs w:val="28"/>
@@ -583,7 +583,7 @@
         </w:p>
         <w:p>
           <w:pPr>
-            <w:pStyle w:val="22"/>
+            <w:pStyle w:val="TOC2"/>
             <w:tabs>
               <w:tab w:val="right" w:leader="dot" w:pos="9349"/>
             </w:tabs>
@@ -598,7 +598,7 @@
           </w:pPr>
           <w:r>
             <w:rPr>
-              <w:rStyle w:val="aa"/>
+              <w:rStyle w:val="Hyperlink"/>
               <w:noProof/>
               <w:color w:val="000000" w:themeColor="text1"/>
               <w:sz w:val="28"/>
@@ -609,7 +609,7 @@
           </w:r>
           <w:r>
             <w:rPr>
-              <w:rStyle w:val="aa"/>
+              <w:rStyle w:val="Hyperlink"/>
               <w:noProof/>
               <w:color w:val="000000" w:themeColor="text1"/>
               <w:sz w:val="28"/>
@@ -620,7 +620,7 @@
           </w:r>
           <w:r>
             <w:rPr>
-              <w:rStyle w:val="aa"/>
+              <w:rStyle w:val="Hyperlink"/>
               <w:b/>
               <w:bCs/>
               <w:noProof/>
@@ -636,7 +636,7 @@
           <w:hyperlink w:anchor="_Toc42824138" w:history="1">
             <w:r>
               <w:rPr>
-                <w:rStyle w:val="aa"/>
+                <w:rStyle w:val="Hyperlink"/>
                 <w:noProof/>
                 <w:sz w:val="28"/>
                 <w:szCs w:val="28"/>
@@ -645,7 +645,7 @@
             </w:r>
             <w:r>
               <w:rPr>
-                <w:rStyle w:val="aa"/>
+                <w:rStyle w:val="Hyperlink"/>
                 <w:noProof/>
                 <w:sz w:val="28"/>
                 <w:szCs w:val="28"/>
@@ -674,7 +674,7 @@
         </w:p>
         <w:p>
           <w:pPr>
-            <w:pStyle w:val="22"/>
+            <w:pStyle w:val="TOC2"/>
             <w:tabs>
               <w:tab w:val="right" w:leader="dot" w:pos="9345"/>
             </w:tabs>
@@ -689,7 +689,7 @@
           <w:hyperlink w:anchor="_Toc42824138" w:history="1">
             <w:r>
               <w:rPr>
-                <w:rStyle w:val="aa"/>
+                <w:rStyle w:val="Hyperlink"/>
                 <w:noProof/>
                 <w:sz w:val="28"/>
                 <w:szCs w:val="28"/>
@@ -698,7 +698,7 @@
             </w:r>
             <w:r>
               <w:rPr>
-                <w:rStyle w:val="aa"/>
+                <w:rStyle w:val="Hyperlink"/>
                 <w:noProof/>
                 <w:sz w:val="28"/>
                 <w:szCs w:val="28"/>
@@ -708,7 +708,7 @@
             </w:r>
             <w:r>
               <w:rPr>
-                <w:rStyle w:val="aa"/>
+                <w:rStyle w:val="Hyperlink"/>
                 <w:noProof/>
                 <w:sz w:val="28"/>
                 <w:szCs w:val="28"/>
@@ -717,7 +717,7 @@
             </w:r>
             <w:r>
               <w:rPr>
-                <w:rStyle w:val="aa"/>
+                <w:rStyle w:val="Hyperlink"/>
                 <w:noProof/>
                 <w:sz w:val="28"/>
                 <w:szCs w:val="28"/>
@@ -747,7 +747,7 @@
         </w:p>
         <w:p>
           <w:pPr>
-            <w:pStyle w:val="22"/>
+            <w:pStyle w:val="TOC2"/>
             <w:tabs>
               <w:tab w:val="right" w:leader="dot" w:pos="9345"/>
             </w:tabs>
@@ -762,7 +762,7 @@
           <w:hyperlink w:anchor="_Toc42824138" w:history="1">
             <w:r>
               <w:rPr>
-                <w:rStyle w:val="aa"/>
+                <w:rStyle w:val="Hyperlink"/>
                 <w:noProof/>
                 <w:sz w:val="28"/>
                 <w:szCs w:val="28"/>
@@ -771,7 +771,7 @@
             </w:r>
             <w:r>
               <w:rPr>
-                <w:rStyle w:val="aa"/>
+                <w:rStyle w:val="Hyperlink"/>
                 <w:noProof/>
                 <w:sz w:val="28"/>
                 <w:szCs w:val="28"/>
@@ -781,7 +781,7 @@
             </w:r>
             <w:r>
               <w:rPr>
-                <w:rStyle w:val="aa"/>
+                <w:rStyle w:val="Hyperlink"/>
                 <w:noProof/>
                 <w:sz w:val="28"/>
                 <w:szCs w:val="28"/>
@@ -790,7 +790,7 @@
             </w:r>
             <w:r>
               <w:rPr>
-                <w:rStyle w:val="aa"/>
+                <w:rStyle w:val="Hyperlink"/>
                 <w:noProof/>
                 <w:sz w:val="28"/>
                 <w:szCs w:val="28"/>
@@ -819,7 +819,7 @@
         </w:p>
         <w:p>
           <w:pPr>
-            <w:pStyle w:val="22"/>
+            <w:pStyle w:val="TOC2"/>
             <w:tabs>
               <w:tab w:val="right" w:leader="dot" w:pos="9349"/>
             </w:tabs>
@@ -834,7 +834,7 @@
           <w:hyperlink w:anchor="_Toc42824138" w:history="1">
             <w:r>
               <w:rPr>
-                <w:rStyle w:val="aa"/>
+                <w:rStyle w:val="Hyperlink"/>
                 <w:noProof/>
                 <w:sz w:val="28"/>
                 <w:szCs w:val="28"/>
@@ -843,7 +843,7 @@
             </w:r>
             <w:r>
               <w:rPr>
-                <w:rStyle w:val="aa"/>
+                <w:rStyle w:val="Hyperlink"/>
                 <w:noProof/>
                 <w:sz w:val="28"/>
                 <w:szCs w:val="28"/>
@@ -853,7 +853,7 @@
             </w:r>
             <w:r>
               <w:rPr>
-                <w:rStyle w:val="aa"/>
+                <w:rStyle w:val="Hyperlink"/>
                 <w:noProof/>
                 <w:sz w:val="28"/>
                 <w:szCs w:val="28"/>
@@ -862,7 +862,7 @@
             </w:r>
             <w:r>
               <w:rPr>
-                <w:rStyle w:val="aa"/>
+                <w:rStyle w:val="Hyperlink"/>
                 <w:noProof/>
                 <w:sz w:val="28"/>
                 <w:szCs w:val="28"/>
@@ -934,7 +934,7 @@
         </w:p>
         <w:p>
           <w:pPr>
-            <w:pStyle w:val="11"/>
+            <w:pStyle w:val="TOC1"/>
             <w:tabs>
               <w:tab w:val="right" w:leader="dot" w:pos="9345"/>
             </w:tabs>
@@ -950,7 +950,7 @@
           <w:hyperlink w:anchor="_Toc42824139" w:history="1">
             <w:r>
               <w:rPr>
-                <w:rStyle w:val="aa"/>
+                <w:rStyle w:val="Hyperlink"/>
                 <w:noProof/>
                 <w:sz w:val="28"/>
                 <w:szCs w:val="28"/>
@@ -1047,7 +1047,7 @@
     </w:sdt>
     <w:p>
       <w:pPr>
-        <w:pStyle w:val="a9"/>
+        <w:pStyle w:val="TOCHeading"/>
       </w:pPr>
     </w:p>
     <w:p>
@@ -1324,7 +1324,7 @@
     </w:p>
     <w:p>
       <w:pPr>
-        <w:pStyle w:val="a3"/>
+        <w:pStyle w:val="NormalWeb"/>
         <w:widowControl w:val="0"/>
         <w:spacing w:before="0" w:beforeAutospacing="0" w:after="0" w:line="360" w:lineRule="auto"/>
         <w:ind w:left="3397" w:firstLine="143"/>
@@ -1338,7 +1338,7 @@
     </w:p>
     <w:p>
       <w:pPr>
-        <w:pStyle w:val="a3"/>
+        <w:pStyle w:val="NormalWeb"/>
         <w:widowControl w:val="0"/>
         <w:spacing w:before="0" w:beforeAutospacing="0" w:after="0" w:line="360" w:lineRule="auto"/>
         <w:ind w:firstLine="851"/>
@@ -1386,7 +1386,7 @@
     </w:p>
     <w:p>
       <w:pPr>
-        <w:pStyle w:val="a3"/>
+        <w:pStyle w:val="NormalWeb"/>
         <w:widowControl w:val="0"/>
         <w:spacing w:before="0" w:beforeAutospacing="0" w:after="0" w:line="360" w:lineRule="auto"/>
         <w:ind w:firstLine="851"/>
@@ -1546,7 +1546,7 @@
     </w:p>
     <w:p>
       <w:pPr>
-        <w:pStyle w:val="a3"/>
+        <w:pStyle w:val="NormalWeb"/>
         <w:widowControl w:val="0"/>
         <w:spacing w:before="0" w:beforeAutospacing="0" w:after="0" w:line="360" w:lineRule="auto"/>
         <w:ind w:firstLine="851"/>
@@ -1727,7 +1727,7 @@
     </w:p>
     <w:p>
       <w:pPr>
-        <w:pStyle w:val="a3"/>
+        <w:pStyle w:val="NormalWeb"/>
         <w:widowControl w:val="0"/>
         <w:spacing w:before="0" w:beforeAutospacing="0" w:after="0" w:line="360" w:lineRule="auto"/>
         <w:ind w:firstLine="851"/>
@@ -1831,7 +1831,7 @@
     </w:p>
     <w:p>
       <w:pPr>
-        <w:pStyle w:val="a3"/>
+        <w:pStyle w:val="NormalWeb"/>
         <w:widowControl w:val="0"/>
         <w:spacing w:before="0" w:beforeAutospacing="0" w:after="0" w:line="360" w:lineRule="auto"/>
         <w:ind w:firstLine="851"/>
@@ -1936,7 +1936,7 @@
     </w:p>
     <w:p>
       <w:pPr>
-        <w:pStyle w:val="a3"/>
+        <w:pStyle w:val="NormalWeb"/>
         <w:widowControl w:val="0"/>
         <w:spacing w:before="0" w:beforeAutospacing="0" w:after="0" w:line="360" w:lineRule="auto"/>
         <w:ind w:firstLine="851"/>
@@ -2458,7 +2458,7 @@
     </w:p>
     <w:p>
       <w:pPr>
-        <w:pStyle w:val="12"/>
+        <w:pStyle w:val="1"/>
         <w:numPr>
           <w:ilvl w:val="0"/>
           <w:numId w:val="2"/>
@@ -3596,7 +3596,7 @@
     </w:p>
     <w:p>
       <w:pPr>
-        <w:pStyle w:val="a3"/>
+        <w:pStyle w:val="NormalWeb"/>
         <w:numPr>
           <w:ilvl w:val="0"/>
           <w:numId w:val="3"/>
@@ -3634,7 +3634,7 @@
     </w:p>
     <w:p>
       <w:pPr>
-        <w:pStyle w:val="a3"/>
+        <w:pStyle w:val="NormalWeb"/>
         <w:numPr>
           <w:ilvl w:val="0"/>
           <w:numId w:val="3"/>
@@ -3658,7 +3658,7 @@
     </w:p>
     <w:p>
       <w:pPr>
-        <w:pStyle w:val="a3"/>
+        <w:pStyle w:val="NormalWeb"/>
         <w:numPr>
           <w:ilvl w:val="0"/>
           <w:numId w:val="3"/>
@@ -4232,7 +4232,7 @@
     </w:p>
     <w:p>
       <w:pPr>
-        <w:pStyle w:val="ab"/>
+        <w:pStyle w:val="ListParagraph"/>
         <w:numPr>
           <w:ilvl w:val="0"/>
           <w:numId w:val="9"/>
@@ -4532,7 +4532,7 @@
     </w:p>
     <w:p>
       <w:pPr>
-        <w:pStyle w:val="ab"/>
+        <w:pStyle w:val="ListParagraph"/>
         <w:numPr>
           <w:ilvl w:val="0"/>
           <w:numId w:val="3"/>
@@ -4803,7 +4803,7 @@
     </w:p>
     <w:p>
       <w:pPr>
-        <w:pStyle w:val="ab"/>
+        <w:pStyle w:val="ListParagraph"/>
         <w:numPr>
           <w:ilvl w:val="0"/>
           <w:numId w:val="3"/>
@@ -5148,7 +5148,7 @@
     </w:p>
     <w:p>
       <w:pPr>
-        <w:pStyle w:val="ab"/>
+        <w:pStyle w:val="ListParagraph"/>
         <w:numPr>
           <w:ilvl w:val="1"/>
           <w:numId w:val="2"/>
@@ -5333,7 +5333,7 @@
     </w:p>
     <w:tbl>
       <w:tblPr>
-        <w:tblStyle w:val="ad"/>
+        <w:tblStyle w:val="TableGrid"/>
         <w:tblW w:w="9634" w:type="dxa"/>
         <w:tblLook w:val="04A0" w:firstRow="1" w:lastRow="0" w:firstColumn="1" w:lastColumn="0" w:noHBand="0" w:noVBand="1"/>
       </w:tblPr>
@@ -5368,7 +5368,7 @@
           </w:tcPr>
           <w:p>
             <w:pPr>
-              <w:pStyle w:val="20"/>
+              <w:pStyle w:val="Heading2"/>
               <w:shd w:val="clear" w:color="auto" w:fill="FFFFFF"/>
               <w:spacing w:before="0" w:line="360" w:lineRule="auto"/>
               <w:jc w:val="both"/>
@@ -5403,7 +5403,7 @@
           </w:tcPr>
           <w:p>
             <w:pPr>
-              <w:pStyle w:val="20"/>
+              <w:pStyle w:val="Heading2"/>
               <w:shd w:val="clear" w:color="auto" w:fill="FFFFFF"/>
               <w:spacing w:before="0" w:line="360" w:lineRule="auto"/>
               <w:jc w:val="both"/>
@@ -5438,7 +5438,7 @@
           </w:tcPr>
           <w:p>
             <w:pPr>
-              <w:pStyle w:val="20"/>
+              <w:pStyle w:val="Heading2"/>
               <w:shd w:val="clear" w:color="auto" w:fill="FFFFFF"/>
               <w:spacing w:before="0" w:line="360" w:lineRule="auto"/>
               <w:jc w:val="both"/>
@@ -5837,6 +5837,16 @@
               <w:lastRenderedPageBreak/>
               <w:t>создават</w:t>
             </w:r>
+            <w:r>
+              <w:rPr>
+                <w:rFonts w:ascii="Times New Roman" w:hAnsi="Times New Roman" w:cs="Times New Roman"/>
+                <w:noProof/>
+                <w:kern w:val="0"/>
+              </w:rPr>
+              <w:t>ь</w:t>
+            </w:r>
+            <w:bookmarkStart w:id="5" w:name="_GoBack"/>
+            <w:bookmarkEnd w:id="5"/>
             <w:r>
               <w:rPr>
                 <w:rFonts w:ascii="Times New Roman" w:hAnsi="Times New Roman" w:cs="Times New Roman"/>
@@ -6856,7 +6866,6 @@
           <w:kern w:val="0"/>
           <w:lang w:eastAsia="ru-RU" w:bidi="ar-SA"/>
         </w:rPr>
-        <w:lastRenderedPageBreak/>
         <w:t>Основная проблема заключается в том, что</w:t>
       </w:r>
       <w:r>
@@ -6967,8 +6976,8 @@
           <w:rFonts w:eastAsiaTheme="minorHAnsi"/>
         </w:rPr>
       </w:pPr>
-      <w:bookmarkStart w:id="5" w:name="_Toc11310419"/>
-      <w:bookmarkStart w:id="6" w:name="_Toc43022573"/>
+      <w:bookmarkStart w:id="6" w:name="_Toc11310419"/>
+      <w:bookmarkStart w:id="7" w:name="_Toc43022573"/>
       <w:r>
         <w:rPr>
           <w:rFonts w:eastAsiaTheme="minorHAnsi"/>
@@ -6987,12 +6996,12 @@
         </w:rPr>
         <w:t>тестирования</w:t>
       </w:r>
-      <w:bookmarkEnd w:id="5"/>
       <w:bookmarkEnd w:id="6"/>
-    </w:p>
-    <w:p>
-      <w:pPr>
-        <w:pStyle w:val="a3"/>
+      <w:bookmarkEnd w:id="7"/>
+    </w:p>
+    <w:p>
+      <w:pPr>
+        <w:pStyle w:val="NormalWeb"/>
         <w:spacing w:before="0" w:beforeAutospacing="0" w:after="0" w:line="360" w:lineRule="auto"/>
         <w:ind w:firstLine="851"/>
         <w:jc w:val="both"/>
@@ -7013,7 +7022,7 @@
     </w:p>
     <w:p>
       <w:pPr>
-        <w:pStyle w:val="a3"/>
+        <w:pStyle w:val="NormalWeb"/>
         <w:spacing w:before="0" w:beforeAutospacing="0" w:line="360" w:lineRule="auto"/>
         <w:ind w:firstLine="851"/>
         <w:jc w:val="both"/>
@@ -7023,7 +7032,7 @@
           <w:szCs w:val="28"/>
         </w:rPr>
       </w:pPr>
-      <w:bookmarkStart w:id="7" w:name="8.1."/>
+      <w:bookmarkStart w:id="8" w:name="8.1."/>
       <w:r>
         <w:rPr>
           <w:bCs/>
@@ -7035,7 +7044,7 @@
     </w:p>
     <w:p>
       <w:pPr>
-        <w:pStyle w:val="a3"/>
+        <w:pStyle w:val="NormalWeb"/>
         <w:spacing w:after="0" w:line="360" w:lineRule="auto"/>
         <w:ind w:firstLine="851"/>
         <w:jc w:val="both"/>
@@ -7056,7 +7065,7 @@
     </w:p>
     <w:p>
       <w:pPr>
-        <w:pStyle w:val="a3"/>
+        <w:pStyle w:val="NormalWeb"/>
         <w:spacing w:before="0" w:beforeAutospacing="0" w:after="0" w:line="360" w:lineRule="auto"/>
         <w:ind w:firstLine="851"/>
         <w:jc w:val="both"/>
@@ -7095,7 +7104,7 @@
     </w:p>
     <w:p>
       <w:pPr>
-        <w:pStyle w:val="a3"/>
+        <w:pStyle w:val="NormalWeb"/>
         <w:spacing w:before="0" w:beforeAutospacing="0" w:after="0" w:line="360" w:lineRule="auto"/>
         <w:ind w:firstLine="851"/>
         <w:jc w:val="both"/>
@@ -7144,7 +7153,7 @@
     </w:p>
     <w:p>
       <w:pPr>
-        <w:pStyle w:val="a3"/>
+        <w:pStyle w:val="NormalWeb"/>
         <w:spacing w:before="0" w:beforeAutospacing="0" w:after="0" w:line="360" w:lineRule="auto"/>
         <w:ind w:firstLine="851"/>
         <w:jc w:val="both"/>
@@ -7166,7 +7175,7 @@
     </w:p>
     <w:p>
       <w:pPr>
-        <w:pStyle w:val="a3"/>
+        <w:pStyle w:val="NormalWeb"/>
         <w:spacing w:before="0" w:beforeAutospacing="0" w:after="0" w:line="360" w:lineRule="auto"/>
         <w:ind w:firstLine="851"/>
         <w:jc w:val="both"/>
@@ -7187,7 +7196,7 @@
     </w:p>
     <w:p>
       <w:pPr>
-        <w:pStyle w:val="a3"/>
+        <w:pStyle w:val="NormalWeb"/>
         <w:tabs>
           <w:tab w:val="left" w:pos="3402"/>
           <w:tab w:val="left" w:pos="3544"/>
@@ -7212,8 +7221,6 @@
         </w:rPr>
         <w:tab/>
       </w:r>
-      <w:bookmarkStart w:id="8" w:name="_GoBack"/>
-      <w:bookmarkEnd w:id="8"/>
       <w:r>
         <w:rPr>
           <w:bCs/>
@@ -7314,7 +7321,7 @@
     </w:p>
     <w:p>
       <w:pPr>
-        <w:pStyle w:val="a3"/>
+        <w:pStyle w:val="NormalWeb"/>
         <w:spacing w:before="0" w:beforeAutospacing="0" w:after="0" w:line="360" w:lineRule="auto"/>
         <w:ind w:firstLine="851"/>
         <w:jc w:val="both"/>
@@ -7362,7 +7369,7 @@
     </w:p>
     <w:p>
       <w:pPr>
-        <w:pStyle w:val="a3"/>
+        <w:pStyle w:val="NormalWeb"/>
         <w:spacing w:before="0" w:beforeAutospacing="0" w:after="0" w:line="360" w:lineRule="auto"/>
         <w:ind w:firstLine="851"/>
         <w:jc w:val="both"/>
@@ -7383,7 +7390,7 @@
     </w:p>
     <w:p>
       <w:pPr>
-        <w:pStyle w:val="a3"/>
+        <w:pStyle w:val="NormalWeb"/>
         <w:spacing w:before="0" w:beforeAutospacing="0" w:after="0" w:line="360" w:lineRule="auto"/>
         <w:ind w:firstLine="851"/>
         <w:jc w:val="both"/>
@@ -7402,7 +7409,7 @@
         <w:t>Е - ошибочная компонента индивидуального балла.</w:t>
       </w:r>
     </w:p>
-    <w:bookmarkEnd w:id="7"/>
+    <w:bookmarkEnd w:id="8"/>
     <w:p>
       <w:pPr>
         <w:pStyle w:val="2"/>
@@ -7422,7 +7429,7 @@
     </w:p>
     <w:p>
       <w:pPr>
-        <w:pStyle w:val="ab"/>
+        <w:pStyle w:val="ListParagraph"/>
         <w:shd w:val="clear" w:color="auto" w:fill="FFFFFF"/>
         <w:spacing w:before="100" w:beforeAutospacing="1" w:after="100" w:afterAutospacing="1" w:line="360" w:lineRule="auto"/>
         <w:ind w:left="0" w:firstLine="851"/>
@@ -7449,7 +7456,7 @@
     </w:p>
     <w:p>
       <w:pPr>
-        <w:pStyle w:val="ab"/>
+        <w:pStyle w:val="ListParagraph"/>
         <w:shd w:val="clear" w:color="auto" w:fill="FFFFFF"/>
         <w:spacing w:before="100" w:beforeAutospacing="1" w:after="100" w:afterAutospacing="1" w:line="360" w:lineRule="auto"/>
         <w:ind w:left="0" w:firstLine="851"/>
@@ -7463,7 +7470,7 @@
     </w:p>
     <w:p>
       <w:pPr>
-        <w:pStyle w:val="ab"/>
+        <w:pStyle w:val="ListParagraph"/>
         <w:shd w:val="clear" w:color="auto" w:fill="FFFFFF"/>
         <w:spacing w:before="100" w:beforeAutospacing="1" w:after="100" w:afterAutospacing="1" w:line="360" w:lineRule="auto"/>
         <w:ind w:left="0" w:firstLine="851"/>
@@ -7477,7 +7484,7 @@
     </w:p>
     <w:p>
       <w:pPr>
-        <w:pStyle w:val="ab"/>
+        <w:pStyle w:val="ListParagraph"/>
         <w:shd w:val="clear" w:color="auto" w:fill="FFFFFF"/>
         <w:spacing w:before="100" w:beforeAutospacing="1" w:after="100" w:afterAutospacing="1" w:line="360" w:lineRule="auto"/>
         <w:ind w:left="0" w:firstLine="851"/>
@@ -7491,7 +7498,7 @@
     </w:p>
     <w:p>
       <w:pPr>
-        <w:pStyle w:val="ab"/>
+        <w:pStyle w:val="ListParagraph"/>
         <w:shd w:val="clear" w:color="auto" w:fill="FFFFFF"/>
         <w:spacing w:before="100" w:beforeAutospacing="1" w:after="100" w:afterAutospacing="1" w:line="360" w:lineRule="auto"/>
         <w:ind w:left="0" w:firstLine="851"/>
@@ -7505,7 +7512,7 @@
     </w:p>
     <w:p>
       <w:pPr>
-        <w:pStyle w:val="ab"/>
+        <w:pStyle w:val="ListParagraph"/>
         <w:shd w:val="clear" w:color="auto" w:fill="FFFFFF"/>
         <w:spacing w:before="100" w:beforeAutospacing="1" w:after="100" w:afterAutospacing="1" w:line="360" w:lineRule="auto"/>
         <w:ind w:left="0" w:firstLine="851"/>
@@ -7555,7 +7562,7 @@
     </w:p>
     <w:p>
       <w:pPr>
-        <w:pStyle w:val="12"/>
+        <w:pStyle w:val="1"/>
         <w:ind w:left="2689" w:firstLine="851"/>
         <w:rPr>
           <w:bCs w:val="0"/>
@@ -7577,7 +7584,7 @@
     </w:p>
     <w:p>
       <w:pPr>
-        <w:pStyle w:val="ae"/>
+        <w:pStyle w:val="BodyText"/>
         <w:widowControl w:val="0"/>
         <w:spacing w:after="0" w:line="360" w:lineRule="auto"/>
         <w:ind w:firstLine="851"/>
@@ -8097,7 +8104,7 @@
     </w:p>
     <w:p>
       <w:pPr>
-        <w:pStyle w:val="ab"/>
+        <w:pStyle w:val="ListParagraph"/>
         <w:numPr>
           <w:ilvl w:val="0"/>
           <w:numId w:val="21"/>
@@ -8122,7 +8129,7 @@
     </w:p>
     <w:p>
       <w:pPr>
-        <w:pStyle w:val="ab"/>
+        <w:pStyle w:val="ListParagraph"/>
         <w:numPr>
           <w:ilvl w:val="0"/>
           <w:numId w:val="21"/>
@@ -8147,7 +8154,7 @@
     </w:p>
     <w:p>
       <w:pPr>
-        <w:pStyle w:val="ab"/>
+        <w:pStyle w:val="ListParagraph"/>
         <w:numPr>
           <w:ilvl w:val="0"/>
           <w:numId w:val="21"/>
@@ -8172,7 +8179,7 @@
     </w:p>
     <w:p>
       <w:pPr>
-        <w:pStyle w:val="ab"/>
+        <w:pStyle w:val="ListParagraph"/>
         <w:numPr>
           <w:ilvl w:val="0"/>
           <w:numId w:val="21"/>
@@ -8197,7 +8204,7 @@
     </w:p>
     <w:p>
       <w:pPr>
-        <w:pStyle w:val="ab"/>
+        <w:pStyle w:val="ListParagraph"/>
         <w:numPr>
           <w:ilvl w:val="0"/>
           <w:numId w:val="21"/>
@@ -8222,7 +8229,7 @@
     </w:p>
     <w:p>
       <w:pPr>
-        <w:pStyle w:val="ab"/>
+        <w:pStyle w:val="ListParagraph"/>
         <w:numPr>
           <w:ilvl w:val="0"/>
           <w:numId w:val="21"/>
@@ -8247,7 +8254,7 @@
     </w:p>
     <w:p>
       <w:pPr>
-        <w:pStyle w:val="a3"/>
+        <w:pStyle w:val="NormalWeb"/>
         <w:widowControl w:val="0"/>
         <w:numPr>
           <w:ilvl w:val="0"/>
@@ -8324,7 +8331,7 @@
     </w:p>
     <w:p>
       <w:pPr>
-        <w:pStyle w:val="a3"/>
+        <w:pStyle w:val="NormalWeb"/>
         <w:widowControl w:val="0"/>
         <w:numPr>
           <w:ilvl w:val="0"/>
@@ -8365,7 +8372,7 @@
     </w:p>
     <w:p>
       <w:pPr>
-        <w:pStyle w:val="a3"/>
+        <w:pStyle w:val="NormalWeb"/>
         <w:widowControl w:val="0"/>
         <w:numPr>
           <w:ilvl w:val="0"/>
@@ -8396,7 +8403,7 @@
     </w:p>
     <w:p>
       <w:pPr>
-        <w:pStyle w:val="ab"/>
+        <w:pStyle w:val="ListParagraph"/>
         <w:numPr>
           <w:ilvl w:val="0"/>
           <w:numId w:val="21"/>
@@ -11535,7 +11542,7 @@
     <w:lsdException w:name="Unresolved Mention" w:semiHidden="1" w:unhideWhenUsed="1"/>
     <w:lsdException w:name="Smart Link" w:semiHidden="1" w:unhideWhenUsed="1"/>
   </w:latentStyles>
-  <w:style w:type="paragraph" w:default="1" w:styleId="a">
+  <w:style w:type="paragraph" w:default="1" w:styleId="Normal">
     <w:name w:val="Normal"/>
     <w:qFormat/>
     <w:rsid w:val="000F21F3"/>
@@ -11544,11 +11551,11 @@
       <w:lang w:eastAsia="ru-RU"/>
     </w:rPr>
   </w:style>
-  <w:style w:type="paragraph" w:styleId="1">
+  <w:style w:type="paragraph" w:styleId="Heading1">
     <w:name w:val="heading 1"/>
-    <w:basedOn w:val="a"/>
-    <w:next w:val="a"/>
-    <w:link w:val="10"/>
+    <w:basedOn w:val="Normal"/>
+    <w:next w:val="Normal"/>
+    <w:link w:val="Heading1Char"/>
     <w:uiPriority w:val="9"/>
     <w:qFormat/>
     <w:rsid w:val="00CF06E1"/>
@@ -11565,11 +11572,11 @@
       <w:szCs w:val="32"/>
     </w:rPr>
   </w:style>
-  <w:style w:type="paragraph" w:styleId="20">
+  <w:style w:type="paragraph" w:styleId="Heading2">
     <w:name w:val="heading 2"/>
-    <w:basedOn w:val="a"/>
-    <w:next w:val="a"/>
-    <w:link w:val="21"/>
+    <w:basedOn w:val="Normal"/>
+    <w:next w:val="Normal"/>
+    <w:link w:val="Heading2Char"/>
     <w:uiPriority w:val="9"/>
     <w:unhideWhenUsed/>
     <w:qFormat/>
@@ -11587,12 +11594,13 @@
       <w:szCs w:val="26"/>
     </w:rPr>
   </w:style>
-  <w:style w:type="character" w:default="1" w:styleId="a0">
+  <w:style w:type="character" w:default="1" w:styleId="DefaultParagraphFont">
     <w:name w:val="Default Paragraph Font"/>
     <w:uiPriority w:val="1"/>
+    <w:semiHidden/>
     <w:unhideWhenUsed/>
   </w:style>
-  <w:style w:type="table" w:default="1" w:styleId="a1">
+  <w:style w:type="table" w:default="1" w:styleId="TableNormal">
     <w:name w:val="Normal Table"/>
     <w:uiPriority w:val="99"/>
     <w:semiHidden/>
@@ -11607,17 +11615,17 @@
       </w:tblCellMar>
     </w:tblPr>
   </w:style>
-  <w:style w:type="numbering" w:default="1" w:styleId="a2">
+  <w:style w:type="numbering" w:default="1" w:styleId="NoList">
     <w:name w:val="No List"/>
     <w:uiPriority w:val="99"/>
     <w:semiHidden/>
     <w:unhideWhenUsed/>
   </w:style>
-  <w:style w:type="paragraph" w:styleId="a3">
+  <w:style w:type="paragraph" w:styleId="NormalWeb">
     <w:name w:val="Normal (Web)"/>
     <w:aliases w:val="Обычный (Web)"/>
-    <w:basedOn w:val="a"/>
-    <w:link w:val="a4"/>
+    <w:basedOn w:val="Normal"/>
+    <w:link w:val="NormalWebChar"/>
     <w:uiPriority w:val="99"/>
     <w:qFormat/>
     <w:rsid w:val="005378C1"/>
@@ -11627,7 +11635,7 @@
   </w:style>
   <w:style w:type="paragraph" w:customStyle="1" w:styleId="paragraph">
     <w:name w:val="paragraph"/>
-    <w:basedOn w:val="a"/>
+    <w:basedOn w:val="Normal"/>
     <w:rsid w:val="0049020F"/>
     <w:pPr>
       <w:spacing w:before="100" w:beforeAutospacing="1" w:after="100" w:afterAutospacing="1"/>
@@ -11635,28 +11643,28 @@
   </w:style>
   <w:style w:type="character" w:customStyle="1" w:styleId="normaltextrun">
     <w:name w:val="normaltextrun"/>
-    <w:basedOn w:val="a0"/>
+    <w:basedOn w:val="DefaultParagraphFont"/>
     <w:rsid w:val="0049020F"/>
   </w:style>
   <w:style w:type="character" w:customStyle="1" w:styleId="contextualspellingandgrammarerror">
     <w:name w:val="contextualspellingandgrammarerror"/>
-    <w:basedOn w:val="a0"/>
+    <w:basedOn w:val="DefaultParagraphFont"/>
     <w:rsid w:val="0049020F"/>
   </w:style>
   <w:style w:type="character" w:customStyle="1" w:styleId="eop">
     <w:name w:val="eop"/>
-    <w:basedOn w:val="a0"/>
+    <w:basedOn w:val="DefaultParagraphFont"/>
     <w:rsid w:val="0049020F"/>
   </w:style>
   <w:style w:type="character" w:customStyle="1" w:styleId="spellingerror">
     <w:name w:val="spellingerror"/>
-    <w:basedOn w:val="a0"/>
+    <w:basedOn w:val="DefaultParagraphFont"/>
     <w:rsid w:val="0049020F"/>
   </w:style>
-  <w:style w:type="paragraph" w:styleId="a5">
+  <w:style w:type="paragraph" w:styleId="Header">
     <w:name w:val="header"/>
-    <w:basedOn w:val="a"/>
-    <w:link w:val="a6"/>
+    <w:basedOn w:val="Normal"/>
+    <w:link w:val="HeaderChar"/>
     <w:uiPriority w:val="99"/>
     <w:unhideWhenUsed/>
     <w:rsid w:val="00CF06E1"/>
@@ -11667,17 +11675,17 @@
       </w:tabs>
     </w:pPr>
   </w:style>
-  <w:style w:type="character" w:customStyle="1" w:styleId="a6">
-    <w:name w:val="Верхний колонтитул Знак"/>
-    <w:basedOn w:val="a0"/>
-    <w:link w:val="a5"/>
+  <w:style w:type="character" w:customStyle="1" w:styleId="HeaderChar">
+    <w:name w:val="Header Char"/>
+    <w:basedOn w:val="DefaultParagraphFont"/>
+    <w:link w:val="Header"/>
     <w:uiPriority w:val="99"/>
     <w:rsid w:val="00CF06E1"/>
   </w:style>
-  <w:style w:type="paragraph" w:styleId="a7">
+  <w:style w:type="paragraph" w:styleId="Footer">
     <w:name w:val="footer"/>
-    <w:basedOn w:val="a"/>
-    <w:link w:val="a8"/>
+    <w:basedOn w:val="Normal"/>
+    <w:link w:val="FooterChar"/>
     <w:uiPriority w:val="99"/>
     <w:unhideWhenUsed/>
     <w:rsid w:val="00CF06E1"/>
@@ -11688,17 +11696,17 @@
       </w:tabs>
     </w:pPr>
   </w:style>
-  <w:style w:type="character" w:customStyle="1" w:styleId="a8">
-    <w:name w:val="Нижний колонтитул Знак"/>
-    <w:basedOn w:val="a0"/>
-    <w:link w:val="a7"/>
+  <w:style w:type="character" w:customStyle="1" w:styleId="FooterChar">
+    <w:name w:val="Footer Char"/>
+    <w:basedOn w:val="DefaultParagraphFont"/>
+    <w:link w:val="Footer"/>
     <w:uiPriority w:val="99"/>
     <w:rsid w:val="00CF06E1"/>
   </w:style>
-  <w:style w:type="character" w:customStyle="1" w:styleId="10">
-    <w:name w:val="Заголовок 1 Знак"/>
-    <w:basedOn w:val="a0"/>
-    <w:link w:val="1"/>
+  <w:style w:type="character" w:customStyle="1" w:styleId="Heading1Char">
+    <w:name w:val="Heading 1 Char"/>
+    <w:basedOn w:val="DefaultParagraphFont"/>
+    <w:link w:val="Heading1"/>
     <w:uiPriority w:val="9"/>
     <w:rsid w:val="00CF06E1"/>
     <w:rPr>
@@ -11708,10 +11716,10 @@
       <w:szCs w:val="32"/>
     </w:rPr>
   </w:style>
-  <w:style w:type="paragraph" w:styleId="a9">
+  <w:style w:type="paragraph" w:styleId="TOCHeading">
     <w:name w:val="TOC Heading"/>
-    <w:basedOn w:val="1"/>
-    <w:next w:val="a"/>
+    <w:basedOn w:val="Heading1"/>
+    <w:next w:val="Normal"/>
     <w:uiPriority w:val="39"/>
     <w:unhideWhenUsed/>
     <w:qFormat/>
@@ -11728,10 +11736,10 @@
       <w:szCs w:val="28"/>
     </w:rPr>
   </w:style>
-  <w:style w:type="paragraph" w:styleId="22">
+  <w:style w:type="paragraph" w:styleId="TOC2">
     <w:name w:val="toc 2"/>
-    <w:basedOn w:val="a"/>
-    <w:next w:val="a"/>
+    <w:basedOn w:val="Normal"/>
+    <w:next w:val="Normal"/>
     <w:autoRedefine/>
     <w:uiPriority w:val="39"/>
     <w:unhideWhenUsed/>
@@ -11745,10 +11753,10 @@
       <w:szCs w:val="22"/>
     </w:rPr>
   </w:style>
-  <w:style w:type="paragraph" w:styleId="11">
+  <w:style w:type="paragraph" w:styleId="TOC1">
     <w:name w:val="toc 1"/>
-    <w:basedOn w:val="a"/>
-    <w:next w:val="a"/>
+    <w:basedOn w:val="Normal"/>
+    <w:next w:val="Normal"/>
     <w:autoRedefine/>
     <w:uiPriority w:val="39"/>
     <w:unhideWhenUsed/>
@@ -11761,9 +11769,9 @@
       <w:szCs w:val="22"/>
     </w:rPr>
   </w:style>
-  <w:style w:type="character" w:styleId="aa">
+  <w:style w:type="character" w:styleId="Hyperlink">
     <w:name w:val="Hyperlink"/>
-    <w:basedOn w:val="a0"/>
+    <w:basedOn w:val="DefaultParagraphFont"/>
     <w:uiPriority w:val="99"/>
     <w:unhideWhenUsed/>
     <w:rsid w:val="00CF06E1"/>
@@ -11772,10 +11780,10 @@
       <w:u w:val="single"/>
     </w:rPr>
   </w:style>
-  <w:style w:type="paragraph" w:customStyle="1" w:styleId="12">
+  <w:style w:type="paragraph" w:customStyle="1" w:styleId="1">
     <w:name w:val="1 уров"/>
-    <w:basedOn w:val="ab"/>
-    <w:link w:val="13"/>
+    <w:basedOn w:val="ListParagraph"/>
+    <w:link w:val="10"/>
     <w:qFormat/>
     <w:rsid w:val="00D87CFC"/>
     <w:pPr>
@@ -11793,10 +11801,10 @@
       <w:shd w:val="clear" w:color="auto" w:fill="FFFFFF"/>
     </w:rPr>
   </w:style>
-  <w:style w:type="character" w:customStyle="1" w:styleId="13">
+  <w:style w:type="character" w:customStyle="1" w:styleId="10">
     <w:name w:val="1 уров Знак"/>
-    <w:basedOn w:val="a0"/>
-    <w:link w:val="12"/>
+    <w:basedOn w:val="DefaultParagraphFont"/>
+    <w:link w:val="1"/>
     <w:rsid w:val="00D87CFC"/>
     <w:rPr>
       <w:rFonts w:ascii="Times New Roman" w:eastAsia="Times New Roman" w:hAnsi="Times New Roman" w:cs="Times New Roman"/>
@@ -11806,9 +11814,9 @@
       <w:szCs w:val="26"/>
     </w:rPr>
   </w:style>
-  <w:style w:type="paragraph" w:styleId="ab">
+  <w:style w:type="paragraph" w:styleId="ListParagraph">
     <w:name w:val="List Paragraph"/>
-    <w:basedOn w:val="a"/>
+    <w:basedOn w:val="Normal"/>
     <w:uiPriority w:val="34"/>
     <w:qFormat/>
     <w:rsid w:val="00D87CFC"/>
@@ -11832,9 +11840,9 @@
       <w:lang w:eastAsia="ru-RU"/>
     </w:rPr>
   </w:style>
-  <w:style w:type="character" w:styleId="ac">
+  <w:style w:type="character" w:styleId="Strong">
     <w:name w:val="Strong"/>
-    <w:basedOn w:val="a0"/>
+    <w:basedOn w:val="DefaultParagraphFont"/>
     <w:uiPriority w:val="22"/>
     <w:qFormat/>
     <w:rsid w:val="006B3AB1"/>
@@ -11845,7 +11853,7 @@
   </w:style>
   <w:style w:type="paragraph" w:customStyle="1" w:styleId="GOST">
     <w:name w:val="GOST"/>
-    <w:basedOn w:val="a"/>
+    <w:basedOn w:val="Normal"/>
     <w:link w:val="GOST0"/>
     <w:rsid w:val="0036641C"/>
     <w:pPr>
@@ -11878,9 +11886,9 @@
       <w:lang w:eastAsia="zh-CN" w:bidi="hi-IN"/>
     </w:rPr>
   </w:style>
-  <w:style w:type="table" w:styleId="ad">
+  <w:style w:type="table" w:styleId="TableGrid">
     <w:name w:val="Table Grid"/>
-    <w:basedOn w:val="a1"/>
+    <w:basedOn w:val="TableNormal"/>
     <w:uiPriority w:val="39"/>
     <w:rsid w:val="000E4918"/>
     <w:tblPr>
@@ -11894,10 +11902,10 @@
       </w:tblBorders>
     </w:tblPr>
   </w:style>
-  <w:style w:type="character" w:customStyle="1" w:styleId="21">
-    <w:name w:val="Заголовок 2 Знак"/>
-    <w:basedOn w:val="a0"/>
-    <w:link w:val="20"/>
+  <w:style w:type="character" w:customStyle="1" w:styleId="Heading2Char">
+    <w:name w:val="Heading 2 Char"/>
+    <w:basedOn w:val="DefaultParagraphFont"/>
+    <w:link w:val="Heading2"/>
     <w:uiPriority w:val="9"/>
     <w:rsid w:val="000E4918"/>
     <w:rPr>
@@ -11910,8 +11918,8 @@
   </w:style>
   <w:style w:type="paragraph" w:customStyle="1" w:styleId="2">
     <w:name w:val="2 уровень"/>
-    <w:basedOn w:val="ab"/>
-    <w:link w:val="23"/>
+    <w:basedOn w:val="ListParagraph"/>
+    <w:link w:val="20"/>
     <w:qFormat/>
     <w:rsid w:val="00232E4B"/>
     <w:pPr>
@@ -11934,9 +11942,9 @@
       <w:lang w:eastAsia="en-US"/>
     </w:rPr>
   </w:style>
-  <w:style w:type="character" w:customStyle="1" w:styleId="23">
+  <w:style w:type="character" w:customStyle="1" w:styleId="20">
     <w:name w:val="2 уровень Знак"/>
-    <w:basedOn w:val="a0"/>
+    <w:basedOn w:val="DefaultParagraphFont"/>
     <w:link w:val="2"/>
     <w:rsid w:val="00232E4B"/>
     <w:rPr>
@@ -11947,10 +11955,10 @@
       <w:szCs w:val="22"/>
     </w:rPr>
   </w:style>
-  <w:style w:type="character" w:customStyle="1" w:styleId="a4">
-    <w:name w:val="Обычный (Интернет) Знак"/>
-    <w:aliases w:val="Обычный (Web) Знак"/>
-    <w:link w:val="a3"/>
+  <w:style w:type="character" w:customStyle="1" w:styleId="NormalWebChar">
+    <w:name w:val="Normal (Web) Char"/>
+    <w:aliases w:val="Обычный (Web) Char"/>
+    <w:link w:val="NormalWeb"/>
     <w:uiPriority w:val="99"/>
     <w:locked/>
     <w:rsid w:val="00232E4B"/>
@@ -11959,20 +11967,20 @@
       <w:lang w:eastAsia="ru-RU"/>
     </w:rPr>
   </w:style>
-  <w:style w:type="paragraph" w:styleId="ae">
+  <w:style w:type="paragraph" w:styleId="BodyText">
     <w:name w:val="Body Text"/>
-    <w:basedOn w:val="a"/>
-    <w:link w:val="af"/>
+    <w:basedOn w:val="Normal"/>
+    <w:link w:val="BodyTextChar"/>
     <w:uiPriority w:val="99"/>
     <w:rsid w:val="00232E4B"/>
     <w:pPr>
       <w:spacing w:after="120"/>
     </w:pPr>
   </w:style>
-  <w:style w:type="character" w:customStyle="1" w:styleId="af">
-    <w:name w:val="Основной текст Знак"/>
-    <w:basedOn w:val="a0"/>
-    <w:link w:val="ae"/>
+  <w:style w:type="character" w:customStyle="1" w:styleId="BodyTextChar">
+    <w:name w:val="Body Text Char"/>
+    <w:basedOn w:val="DefaultParagraphFont"/>
+    <w:link w:val="BodyText"/>
     <w:uiPriority w:val="99"/>
     <w:rsid w:val="00232E4B"/>
     <w:rPr>
@@ -11980,9 +11988,9 @@
       <w:lang w:eastAsia="ru-RU"/>
     </w:rPr>
   </w:style>
-  <w:style w:type="character" w:styleId="af0">
+  <w:style w:type="character" w:styleId="FollowedHyperlink">
     <w:name w:val="FollowedHyperlink"/>
-    <w:basedOn w:val="a0"/>
+    <w:basedOn w:val="DefaultParagraphFont"/>
     <w:uiPriority w:val="99"/>
     <w:semiHidden/>
     <w:unhideWhenUsed/>

</xml_diff>